<commit_message>
i hate my life
</commit_message>
<xml_diff>
--- a/design/User Manual.docx
+++ b/design/User Manual.docx
@@ -1723,6 +1723,7 @@
       <w:r>
         <w:rPr>
           <w:rFonts w:ascii="Arial" w:hAnsi="Arial" w:cs="Arial"/>
+          <w:noProof/>
         </w:rPr>
         <w:drawing>
           <wp:inline distT="0" distB="0" distL="0" distR="0" wp14:anchorId="66881B9B" wp14:editId="193694B9">
@@ -1801,6 +1802,60 @@
           <w:rFonts w:ascii="Arial" w:hAnsi="Arial" w:cs="Arial"/>
         </w:rPr>
       </w:pPr>
+      <w:r>
+        <w:rPr>
+          <w:rFonts w:ascii="Arial" w:hAnsi="Arial" w:cs="Arial"/>
+          <w:noProof/>
+        </w:rPr>
+        <w:drawing>
+          <wp:inline distT="0" distB="0" distL="0" distR="0" wp14:anchorId="2D2DE498" wp14:editId="29A6E3AB">
+            <wp:extent cx="5734050" cy="733425"/>
+            <wp:effectExtent l="0" t="0" r="0" b="9525"/>
+            <wp:docPr id="941253328" name="Picture 1"/>
+            <wp:cNvGraphicFramePr>
+              <a:graphicFrameLocks xmlns:a="http://schemas.openxmlformats.org/drawingml/2006/main" noChangeAspect="1"/>
+            </wp:cNvGraphicFramePr>
+            <a:graphic xmlns:a="http://schemas.openxmlformats.org/drawingml/2006/main">
+              <a:graphicData uri="http://schemas.openxmlformats.org/drawingml/2006/picture">
+                <pic:pic xmlns:pic="http://schemas.openxmlformats.org/drawingml/2006/picture">
+                  <pic:nvPicPr>
+                    <pic:cNvPr id="0" name="Picture 1"/>
+                    <pic:cNvPicPr>
+                      <a:picLocks noChangeAspect="1" noChangeArrowheads="1"/>
+                    </pic:cNvPicPr>
+                  </pic:nvPicPr>
+                  <pic:blipFill>
+                    <a:blip r:embed="rId13">
+                      <a:extLst>
+                        <a:ext uri="{28A0092B-C50C-407E-A947-70E740481C1C}">
+                          <a14:useLocalDpi xmlns:a14="http://schemas.microsoft.com/office/drawing/2010/main" val="0"/>
+                        </a:ext>
+                      </a:extLst>
+                    </a:blip>
+                    <a:srcRect/>
+                    <a:stretch>
+                      <a:fillRect/>
+                    </a:stretch>
+                  </pic:blipFill>
+                  <pic:spPr bwMode="auto">
+                    <a:xfrm>
+                      <a:off x="0" y="0"/>
+                      <a:ext cx="5734050" cy="733425"/>
+                    </a:xfrm>
+                    <a:prstGeom prst="rect">
+                      <a:avLst/>
+                    </a:prstGeom>
+                    <a:noFill/>
+                    <a:ln>
+                      <a:noFill/>
+                    </a:ln>
+                  </pic:spPr>
+                </pic:pic>
+              </a:graphicData>
+            </a:graphic>
+          </wp:inline>
+        </w:drawing>
+      </w:r>
     </w:p>
     <w:p>
       <w:pPr>
@@ -1828,6 +1883,60 @@
           <w:rFonts w:ascii="Arial" w:hAnsi="Arial" w:cs="Arial"/>
         </w:rPr>
       </w:pPr>
+      <w:r>
+        <w:rPr>
+          <w:rFonts w:ascii="Arial" w:hAnsi="Arial" w:cs="Arial"/>
+          <w:noProof/>
+        </w:rPr>
+        <w:drawing>
+          <wp:inline distT="0" distB="0" distL="0" distR="0" wp14:anchorId="297C2B56" wp14:editId="406438C0">
+            <wp:extent cx="5734050" cy="1600200"/>
+            <wp:effectExtent l="0" t="0" r="0" b="0"/>
+            <wp:docPr id="1122426087" name="Picture 4"/>
+            <wp:cNvGraphicFramePr>
+              <a:graphicFrameLocks xmlns:a="http://schemas.openxmlformats.org/drawingml/2006/main" noChangeAspect="1"/>
+            </wp:cNvGraphicFramePr>
+            <a:graphic xmlns:a="http://schemas.openxmlformats.org/drawingml/2006/main">
+              <a:graphicData uri="http://schemas.openxmlformats.org/drawingml/2006/picture">
+                <pic:pic xmlns:pic="http://schemas.openxmlformats.org/drawingml/2006/picture">
+                  <pic:nvPicPr>
+                    <pic:cNvPr id="0" name="Picture 4"/>
+                    <pic:cNvPicPr>
+                      <a:picLocks noChangeAspect="1" noChangeArrowheads="1"/>
+                    </pic:cNvPicPr>
+                  </pic:nvPicPr>
+                  <pic:blipFill>
+                    <a:blip r:embed="rId14">
+                      <a:extLst>
+                        <a:ext uri="{28A0092B-C50C-407E-A947-70E740481C1C}">
+                          <a14:useLocalDpi xmlns:a14="http://schemas.microsoft.com/office/drawing/2010/main" val="0"/>
+                        </a:ext>
+                      </a:extLst>
+                    </a:blip>
+                    <a:srcRect/>
+                    <a:stretch>
+                      <a:fillRect/>
+                    </a:stretch>
+                  </pic:blipFill>
+                  <pic:spPr bwMode="auto">
+                    <a:xfrm>
+                      <a:off x="0" y="0"/>
+                      <a:ext cx="5734050" cy="1600200"/>
+                    </a:xfrm>
+                    <a:prstGeom prst="rect">
+                      <a:avLst/>
+                    </a:prstGeom>
+                    <a:noFill/>
+                    <a:ln>
+                      <a:noFill/>
+                    </a:ln>
+                  </pic:spPr>
+                </pic:pic>
+              </a:graphicData>
+            </a:graphic>
+          </wp:inline>
+        </w:drawing>
+      </w:r>
     </w:p>
     <w:p>
       <w:pPr>
@@ -1875,6 +1984,60 @@
           <w:rFonts w:ascii="Arial" w:hAnsi="Arial" w:cs="Arial"/>
         </w:rPr>
       </w:pPr>
+      <w:r>
+        <w:rPr>
+          <w:rFonts w:ascii="Arial" w:hAnsi="Arial" w:cs="Arial"/>
+          <w:noProof/>
+        </w:rPr>
+        <w:drawing>
+          <wp:inline distT="0" distB="0" distL="0" distR="0" wp14:anchorId="7D6561F8" wp14:editId="1DEE9856">
+            <wp:extent cx="5731510" cy="1599491"/>
+            <wp:effectExtent l="0" t="0" r="2540" b="1270"/>
+            <wp:docPr id="1756576860" name="Picture 6" descr="A screenshot of a computer&#10;&#10;Description automatically generated"/>
+            <wp:cNvGraphicFramePr>
+              <a:graphicFrameLocks xmlns:a="http://schemas.openxmlformats.org/drawingml/2006/main" noChangeAspect="1"/>
+            </wp:cNvGraphicFramePr>
+            <a:graphic xmlns:a="http://schemas.openxmlformats.org/drawingml/2006/main">
+              <a:graphicData uri="http://schemas.openxmlformats.org/drawingml/2006/picture">
+                <pic:pic xmlns:pic="http://schemas.openxmlformats.org/drawingml/2006/picture">
+                  <pic:nvPicPr>
+                    <pic:cNvPr id="1756576860" name="Picture 6" descr="A screenshot of a computer&#10;&#10;Description automatically generated"/>
+                    <pic:cNvPicPr>
+                      <a:picLocks noChangeAspect="1" noChangeArrowheads="1"/>
+                    </pic:cNvPicPr>
+                  </pic:nvPicPr>
+                  <pic:blipFill>
+                    <a:blip r:embed="rId14">
+                      <a:extLst>
+                        <a:ext uri="{28A0092B-C50C-407E-A947-70E740481C1C}">
+                          <a14:useLocalDpi xmlns:a14="http://schemas.microsoft.com/office/drawing/2010/main" val="0"/>
+                        </a:ext>
+                      </a:extLst>
+                    </a:blip>
+                    <a:srcRect/>
+                    <a:stretch>
+                      <a:fillRect/>
+                    </a:stretch>
+                  </pic:blipFill>
+                  <pic:spPr bwMode="auto">
+                    <a:xfrm>
+                      <a:off x="0" y="0"/>
+                      <a:ext cx="5731510" cy="1599491"/>
+                    </a:xfrm>
+                    <a:prstGeom prst="rect">
+                      <a:avLst/>
+                    </a:prstGeom>
+                    <a:noFill/>
+                    <a:ln>
+                      <a:noFill/>
+                    </a:ln>
+                  </pic:spPr>
+                </pic:pic>
+              </a:graphicData>
+            </a:graphic>
+          </wp:inline>
+        </w:drawing>
+      </w:r>
     </w:p>
     <w:p>
       <w:pPr>
@@ -1913,6 +2076,60 @@
           <w:rFonts w:ascii="Arial" w:hAnsi="Arial" w:cs="Arial"/>
         </w:rPr>
       </w:pPr>
+      <w:r>
+        <w:rPr>
+          <w:rFonts w:ascii="Arial" w:hAnsi="Arial" w:cs="Arial"/>
+          <w:noProof/>
+        </w:rPr>
+        <w:drawing>
+          <wp:inline distT="0" distB="0" distL="0" distR="0" wp14:anchorId="6F211EAE" wp14:editId="4732F010">
+            <wp:extent cx="5724525" cy="1371600"/>
+            <wp:effectExtent l="0" t="0" r="9525" b="0"/>
+            <wp:docPr id="1675664724" name="Picture 7" descr="A screenshot of a computer&#10;&#10;Description automatically generated"/>
+            <wp:cNvGraphicFramePr>
+              <a:graphicFrameLocks xmlns:a="http://schemas.openxmlformats.org/drawingml/2006/main" noChangeAspect="1"/>
+            </wp:cNvGraphicFramePr>
+            <a:graphic xmlns:a="http://schemas.openxmlformats.org/drawingml/2006/main">
+              <a:graphicData uri="http://schemas.openxmlformats.org/drawingml/2006/picture">
+                <pic:pic xmlns:pic="http://schemas.openxmlformats.org/drawingml/2006/picture">
+                  <pic:nvPicPr>
+                    <pic:cNvPr id="1675664724" name="Picture 7" descr="A screenshot of a computer&#10;&#10;Description automatically generated"/>
+                    <pic:cNvPicPr>
+                      <a:picLocks noChangeAspect="1" noChangeArrowheads="1"/>
+                    </pic:cNvPicPr>
+                  </pic:nvPicPr>
+                  <pic:blipFill>
+                    <a:blip r:embed="rId15">
+                      <a:extLst>
+                        <a:ext uri="{28A0092B-C50C-407E-A947-70E740481C1C}">
+                          <a14:useLocalDpi xmlns:a14="http://schemas.microsoft.com/office/drawing/2010/main" val="0"/>
+                        </a:ext>
+                      </a:extLst>
+                    </a:blip>
+                    <a:srcRect/>
+                    <a:stretch>
+                      <a:fillRect/>
+                    </a:stretch>
+                  </pic:blipFill>
+                  <pic:spPr bwMode="auto">
+                    <a:xfrm>
+                      <a:off x="0" y="0"/>
+                      <a:ext cx="5724525" cy="1371600"/>
+                    </a:xfrm>
+                    <a:prstGeom prst="rect">
+                      <a:avLst/>
+                    </a:prstGeom>
+                    <a:noFill/>
+                    <a:ln>
+                      <a:noFill/>
+                    </a:ln>
+                  </pic:spPr>
+                </pic:pic>
+              </a:graphicData>
+            </a:graphic>
+          </wp:inline>
+        </w:drawing>
+      </w:r>
     </w:p>
     <w:sectPr>
       <w:pgSz w:w="11906" w:h="16838"/>

</xml_diff>